<commit_message>
More work on whas500-analysis
</commit_message>
<xml_diff>
--- a/biostats-2/module08/images/whas500-analysis.docx
+++ b/biostats-2/module08/images/whas500-analysis.docx
@@ -4,6 +4,9 @@
   <w:body>
     <w:p>
       <w:r>
+        <w:rPr>
+          <w:noProof/>
+        </w:rPr>
         <w:drawing>
           <wp:inline distT="0" distB="0" distL="0" distR="0" wp14:anchorId="7EFF2721" wp14:editId="1D8D16C0">
             <wp:extent cx="4133850" cy="1247775"/>
@@ -43,6 +46,9 @@
     </w:p>
     <w:p>
       <w:r>
+        <w:rPr>
+          <w:noProof/>
+        </w:rPr>
         <w:drawing>
           <wp:inline distT="0" distB="0" distL="0" distR="0" wp14:anchorId="330E2628" wp14:editId="40DA997C">
             <wp:extent cx="3038475" cy="1466850"/>
@@ -82,6 +88,9 @@
     </w:p>
     <w:p>
       <w:r>
+        <w:rPr>
+          <w:noProof/>
+        </w:rPr>
         <w:drawing>
           <wp:inline distT="0" distB="0" distL="0" distR="0" wp14:anchorId="080F7E34" wp14:editId="2BCA84A5">
             <wp:extent cx="5943600" cy="3504565"/>
@@ -121,6 +130,9 @@
     </w:p>
     <w:p>
       <w:r>
+        <w:rPr>
+          <w:noProof/>
+        </w:rPr>
         <w:lastRenderedPageBreak/>
         <w:drawing>
           <wp:inline distT="0" distB="0" distL="0" distR="0" wp14:anchorId="3504B16E" wp14:editId="23B33629">
@@ -204,6 +216,9 @@
     </w:p>
     <w:p>
       <w:r>
+        <w:rPr>
+          <w:noProof/>
+        </w:rPr>
         <w:drawing>
           <wp:inline distT="0" distB="0" distL="0" distR="0" wp14:anchorId="663747B7" wp14:editId="71C72818">
             <wp:extent cx="3238500" cy="1847850"/>
@@ -241,8 +256,12 @@
         </w:drawing>
       </w:r>
     </w:p>
+    <w:p/>
     <w:p>
       <w:r>
+        <w:rPr>
+          <w:noProof/>
+        </w:rPr>
         <w:lastRenderedPageBreak/>
         <w:drawing>
           <wp:inline distT="0" distB="0" distL="0" distR="0" wp14:anchorId="5EAEFC35" wp14:editId="7A0E5B96">
@@ -283,6 +302,9 @@
     </w:p>
     <w:p>
       <w:r>
+        <w:rPr>
+          <w:noProof/>
+        </w:rPr>
         <w:drawing>
           <wp:inline distT="0" distB="0" distL="0" distR="0" wp14:anchorId="412DCA95" wp14:editId="14C17B24">
             <wp:extent cx="3295650" cy="1285875"/>
@@ -322,6 +344,9 @@
     </w:p>
     <w:p>
       <w:r>
+        <w:rPr>
+          <w:noProof/>
+        </w:rPr>
         <w:drawing>
           <wp:inline distT="0" distB="0" distL="0" distR="0" wp14:anchorId="39294704" wp14:editId="32FED593">
             <wp:extent cx="5943600" cy="1524635"/>
@@ -361,6 +386,9 @@
     </w:p>
     <w:p>
       <w:r>
+        <w:rPr>
+          <w:noProof/>
+        </w:rPr>
         <w:drawing>
           <wp:inline distT="0" distB="0" distL="0" distR="0" wp14:anchorId="35D20836" wp14:editId="5591BE08">
             <wp:extent cx="4514850" cy="1285875"/>
@@ -400,6 +428,9 @@
     </w:p>
     <w:p>
       <w:r>
+        <w:rPr>
+          <w:noProof/>
+        </w:rPr>
         <w:drawing>
           <wp:inline distT="0" distB="0" distL="0" distR="0" wp14:anchorId="77517213" wp14:editId="0A923219">
             <wp:extent cx="3476625" cy="1038225"/>
@@ -438,6 +469,281 @@
       </w:r>
     </w:p>
     <w:p/>
+    <w:p>
+      <w:r>
+        <w:lastRenderedPageBreak/>
+        <w:drawing>
+          <wp:inline distT="0" distB="0" distL="0" distR="0" wp14:anchorId="5662E3C1" wp14:editId="40C66946">
+            <wp:extent cx="5943600" cy="3502025"/>
+            <wp:effectExtent l="0" t="0" r="0" b="3175"/>
+            <wp:docPr id="445957344" name="Picture 1" descr="A graph of a graph showing the number of functions&#10;&#10;Description automatically generated with medium confidence"/>
+            <wp:cNvGraphicFramePr>
+              <a:graphicFrameLocks xmlns:a="http://schemas.openxmlformats.org/drawingml/2006/main" noChangeAspect="1"/>
+            </wp:cNvGraphicFramePr>
+            <a:graphic xmlns:a="http://schemas.openxmlformats.org/drawingml/2006/main">
+              <a:graphicData uri="http://schemas.openxmlformats.org/drawingml/2006/picture">
+                <pic:pic xmlns:pic="http://schemas.openxmlformats.org/drawingml/2006/picture">
+                  <pic:nvPicPr>
+                    <pic:cNvPr id="445957344" name="Picture 1" descr="A graph of a graph showing the number of functions&#10;&#10;Description automatically generated with medium confidence"/>
+                    <pic:cNvPicPr/>
+                  </pic:nvPicPr>
+                  <pic:blipFill>
+                    <a:blip r:embed="rId15"/>
+                    <a:stretch>
+                      <a:fillRect/>
+                    </a:stretch>
+                  </pic:blipFill>
+                  <pic:spPr>
+                    <a:xfrm>
+                      <a:off x="0" y="0"/>
+                      <a:ext cx="5943600" cy="3502025"/>
+                    </a:xfrm>
+                    <a:prstGeom prst="rect">
+                      <a:avLst/>
+                    </a:prstGeom>
+                  </pic:spPr>
+                </pic:pic>
+              </a:graphicData>
+            </a:graphic>
+          </wp:inline>
+        </w:drawing>
+      </w:r>
+    </w:p>
+    <w:p>
+      <w:r>
+        <w:drawing>
+          <wp:inline distT="0" distB="0" distL="0" distR="0" wp14:anchorId="1789F796" wp14:editId="22EBF675">
+            <wp:extent cx="3629025" cy="1476375"/>
+            <wp:effectExtent l="0" t="0" r="9525" b="9525"/>
+            <wp:docPr id="240048224" name="Picture 1" descr="A table with numbers and text&#10;&#10;Description automatically generated"/>
+            <wp:cNvGraphicFramePr>
+              <a:graphicFrameLocks xmlns:a="http://schemas.openxmlformats.org/drawingml/2006/main" noChangeAspect="1"/>
+            </wp:cNvGraphicFramePr>
+            <a:graphic xmlns:a="http://schemas.openxmlformats.org/drawingml/2006/main">
+              <a:graphicData uri="http://schemas.openxmlformats.org/drawingml/2006/picture">
+                <pic:pic xmlns:pic="http://schemas.openxmlformats.org/drawingml/2006/picture">
+                  <pic:nvPicPr>
+                    <pic:cNvPr id="240048224" name="Picture 1" descr="A table with numbers and text&#10;&#10;Description automatically generated"/>
+                    <pic:cNvPicPr/>
+                  </pic:nvPicPr>
+                  <pic:blipFill>
+                    <a:blip r:embed="rId16"/>
+                    <a:stretch>
+                      <a:fillRect/>
+                    </a:stretch>
+                  </pic:blipFill>
+                  <pic:spPr>
+                    <a:xfrm>
+                      <a:off x="0" y="0"/>
+                      <a:ext cx="3629025" cy="1476375"/>
+                    </a:xfrm>
+                    <a:prstGeom prst="rect">
+                      <a:avLst/>
+                    </a:prstGeom>
+                  </pic:spPr>
+                </pic:pic>
+              </a:graphicData>
+            </a:graphic>
+          </wp:inline>
+        </w:drawing>
+      </w:r>
+    </w:p>
+    <w:p>
+      <w:r>
+        <w:drawing>
+          <wp:inline distT="0" distB="0" distL="0" distR="0" wp14:anchorId="0CC45495" wp14:editId="3E8066BC">
+            <wp:extent cx="5943600" cy="1615440"/>
+            <wp:effectExtent l="0" t="0" r="0" b="3810"/>
+            <wp:docPr id="1812706640" name="Picture 1" descr="A screenshot of a graph&#10;&#10;Description automatically generated"/>
+            <wp:cNvGraphicFramePr>
+              <a:graphicFrameLocks xmlns:a="http://schemas.openxmlformats.org/drawingml/2006/main" noChangeAspect="1"/>
+            </wp:cNvGraphicFramePr>
+            <a:graphic xmlns:a="http://schemas.openxmlformats.org/drawingml/2006/main">
+              <a:graphicData uri="http://schemas.openxmlformats.org/drawingml/2006/picture">
+                <pic:pic xmlns:pic="http://schemas.openxmlformats.org/drawingml/2006/picture">
+                  <pic:nvPicPr>
+                    <pic:cNvPr id="1812706640" name="Picture 1" descr="A screenshot of a graph&#10;&#10;Description automatically generated"/>
+                    <pic:cNvPicPr/>
+                  </pic:nvPicPr>
+                  <pic:blipFill>
+                    <a:blip r:embed="rId17"/>
+                    <a:stretch>
+                      <a:fillRect/>
+                    </a:stretch>
+                  </pic:blipFill>
+                  <pic:spPr>
+                    <a:xfrm>
+                      <a:off x="0" y="0"/>
+                      <a:ext cx="5943600" cy="1615440"/>
+                    </a:xfrm>
+                    <a:prstGeom prst="rect">
+                      <a:avLst/>
+                    </a:prstGeom>
+                  </pic:spPr>
+                </pic:pic>
+              </a:graphicData>
+            </a:graphic>
+          </wp:inline>
+        </w:drawing>
+      </w:r>
+    </w:p>
+    <w:p>
+      <w:r>
+        <w:lastRenderedPageBreak/>
+        <w:drawing>
+          <wp:inline distT="0" distB="0" distL="0" distR="0" wp14:anchorId="5C59EC56" wp14:editId="00CC823A">
+            <wp:extent cx="4848225" cy="1476375"/>
+            <wp:effectExtent l="0" t="0" r="9525" b="9525"/>
+            <wp:docPr id="1138908194" name="Picture 1" descr="A table with numbers and a number on it&#10;&#10;Description automatically generated"/>
+            <wp:cNvGraphicFramePr>
+              <a:graphicFrameLocks xmlns:a="http://schemas.openxmlformats.org/drawingml/2006/main" noChangeAspect="1"/>
+            </wp:cNvGraphicFramePr>
+            <a:graphic xmlns:a="http://schemas.openxmlformats.org/drawingml/2006/main">
+              <a:graphicData uri="http://schemas.openxmlformats.org/drawingml/2006/picture">
+                <pic:pic xmlns:pic="http://schemas.openxmlformats.org/drawingml/2006/picture">
+                  <pic:nvPicPr>
+                    <pic:cNvPr id="1138908194" name="Picture 1" descr="A table with numbers and a number on it&#10;&#10;Description automatically generated"/>
+                    <pic:cNvPicPr/>
+                  </pic:nvPicPr>
+                  <pic:blipFill>
+                    <a:blip r:embed="rId18"/>
+                    <a:stretch>
+                      <a:fillRect/>
+                    </a:stretch>
+                  </pic:blipFill>
+                  <pic:spPr>
+                    <a:xfrm>
+                      <a:off x="0" y="0"/>
+                      <a:ext cx="4848225" cy="1476375"/>
+                    </a:xfrm>
+                    <a:prstGeom prst="rect">
+                      <a:avLst/>
+                    </a:prstGeom>
+                  </pic:spPr>
+                </pic:pic>
+              </a:graphicData>
+            </a:graphic>
+          </wp:inline>
+        </w:drawing>
+      </w:r>
+    </w:p>
+    <w:p>
+      <w:r>
+        <w:drawing>
+          <wp:inline distT="0" distB="0" distL="0" distR="0" wp14:anchorId="5853B81B" wp14:editId="1ECAC511">
+            <wp:extent cx="3476625" cy="1038225"/>
+            <wp:effectExtent l="0" t="0" r="9525" b="9525"/>
+            <wp:docPr id="1719278169" name="Picture 1" descr="A screenshot of a computer&#10;&#10;Description automatically generated"/>
+            <wp:cNvGraphicFramePr>
+              <a:graphicFrameLocks xmlns:a="http://schemas.openxmlformats.org/drawingml/2006/main" noChangeAspect="1"/>
+            </wp:cNvGraphicFramePr>
+            <a:graphic xmlns:a="http://schemas.openxmlformats.org/drawingml/2006/main">
+              <a:graphicData uri="http://schemas.openxmlformats.org/drawingml/2006/picture">
+                <pic:pic xmlns:pic="http://schemas.openxmlformats.org/drawingml/2006/picture">
+                  <pic:nvPicPr>
+                    <pic:cNvPr id="1719278169" name="Picture 1" descr="A screenshot of a computer&#10;&#10;Description automatically generated"/>
+                    <pic:cNvPicPr/>
+                  </pic:nvPicPr>
+                  <pic:blipFill>
+                    <a:blip r:embed="rId19"/>
+                    <a:stretch>
+                      <a:fillRect/>
+                    </a:stretch>
+                  </pic:blipFill>
+                  <pic:spPr>
+                    <a:xfrm>
+                      <a:off x="0" y="0"/>
+                      <a:ext cx="3476625" cy="1038225"/>
+                    </a:xfrm>
+                    <a:prstGeom prst="rect">
+                      <a:avLst/>
+                    </a:prstGeom>
+                  </pic:spPr>
+                </pic:pic>
+              </a:graphicData>
+            </a:graphic>
+          </wp:inline>
+        </w:drawing>
+      </w:r>
+    </w:p>
+    <w:p>
+      <w:r>
+        <w:drawing>
+          <wp:inline distT="0" distB="0" distL="0" distR="0" wp14:anchorId="4ABA4E22" wp14:editId="62D559F5">
+            <wp:extent cx="5943600" cy="3504565"/>
+            <wp:effectExtent l="0" t="0" r="0" b="635"/>
+            <wp:docPr id="2051081062" name="Picture 1" descr="A graph of a graph of survival functions&#10;&#10;Description automatically generated with medium confidence"/>
+            <wp:cNvGraphicFramePr>
+              <a:graphicFrameLocks xmlns:a="http://schemas.openxmlformats.org/drawingml/2006/main" noChangeAspect="1"/>
+            </wp:cNvGraphicFramePr>
+            <a:graphic xmlns:a="http://schemas.openxmlformats.org/drawingml/2006/main">
+              <a:graphicData uri="http://schemas.openxmlformats.org/drawingml/2006/picture">
+                <pic:pic xmlns:pic="http://schemas.openxmlformats.org/drawingml/2006/picture">
+                  <pic:nvPicPr>
+                    <pic:cNvPr id="2051081062" name="Picture 1" descr="A graph of a graph of survival functions&#10;&#10;Description automatically generated with medium confidence"/>
+                    <pic:cNvPicPr/>
+                  </pic:nvPicPr>
+                  <pic:blipFill>
+                    <a:blip r:embed="rId20"/>
+                    <a:stretch>
+                      <a:fillRect/>
+                    </a:stretch>
+                  </pic:blipFill>
+                  <pic:spPr>
+                    <a:xfrm>
+                      <a:off x="0" y="0"/>
+                      <a:ext cx="5943600" cy="3504565"/>
+                    </a:xfrm>
+                    <a:prstGeom prst="rect">
+                      <a:avLst/>
+                    </a:prstGeom>
+                  </pic:spPr>
+                </pic:pic>
+              </a:graphicData>
+            </a:graphic>
+          </wp:inline>
+        </w:drawing>
+      </w:r>
+    </w:p>
+    <w:p>
+      <w:r>
+        <w:drawing>
+          <wp:inline distT="0" distB="0" distL="0" distR="0" wp14:anchorId="4CA83932" wp14:editId="6CA70E59">
+            <wp:extent cx="2800350" cy="1295400"/>
+            <wp:effectExtent l="0" t="0" r="0" b="0"/>
+            <wp:docPr id="1194666351" name="Picture 1" descr="A screenshot of a report&#10;&#10;Description automatically generated"/>
+            <wp:cNvGraphicFramePr>
+              <a:graphicFrameLocks xmlns:a="http://schemas.openxmlformats.org/drawingml/2006/main" noChangeAspect="1"/>
+            </wp:cNvGraphicFramePr>
+            <a:graphic xmlns:a="http://schemas.openxmlformats.org/drawingml/2006/main">
+              <a:graphicData uri="http://schemas.openxmlformats.org/drawingml/2006/picture">
+                <pic:pic xmlns:pic="http://schemas.openxmlformats.org/drawingml/2006/picture">
+                  <pic:nvPicPr>
+                    <pic:cNvPr id="1194666351" name="Picture 1" descr="A screenshot of a report&#10;&#10;Description automatically generated"/>
+                    <pic:cNvPicPr/>
+                  </pic:nvPicPr>
+                  <pic:blipFill>
+                    <a:blip r:embed="rId21"/>
+                    <a:stretch>
+                      <a:fillRect/>
+                    </a:stretch>
+                  </pic:blipFill>
+                  <pic:spPr>
+                    <a:xfrm>
+                      <a:off x="0" y="0"/>
+                      <a:ext cx="2800350" cy="1295400"/>
+                    </a:xfrm>
+                    <a:prstGeom prst="rect">
+                      <a:avLst/>
+                    </a:prstGeom>
+                  </pic:spPr>
+                </pic:pic>
+              </a:graphicData>
+            </a:graphic>
+          </wp:inline>
+        </w:drawing>
+      </w:r>
+    </w:p>
     <w:sectPr>
       <w:pgSz w:w="12240" w:h="15840"/>
       <w:pgMar w:top="1440" w:right="1440" w:bottom="1440" w:left="1440" w:header="720" w:footer="720" w:gutter="0"/>

</xml_diff>

<commit_message>
Started work on week-08 in biostats-2
</commit_message>
<xml_diff>
--- a/biostats-2/module08/images/whas500-analysis.docx
+++ b/biostats-2/module08/images/whas500-analysis.docx
@@ -471,6 +471,9 @@
     <w:p/>
     <w:p>
       <w:r>
+        <w:rPr>
+          <w:noProof/>
+        </w:rPr>
         <w:lastRenderedPageBreak/>
         <w:drawing>
           <wp:inline distT="0" distB="0" distL="0" distR="0" wp14:anchorId="5662E3C1" wp14:editId="40C66946">
@@ -511,6 +514,9 @@
     </w:p>
     <w:p>
       <w:r>
+        <w:rPr>
+          <w:noProof/>
+        </w:rPr>
         <w:drawing>
           <wp:inline distT="0" distB="0" distL="0" distR="0" wp14:anchorId="1789F796" wp14:editId="22EBF675">
             <wp:extent cx="3629025" cy="1476375"/>
@@ -550,6 +556,9 @@
     </w:p>
     <w:p>
       <w:r>
+        <w:rPr>
+          <w:noProof/>
+        </w:rPr>
         <w:drawing>
           <wp:inline distT="0" distB="0" distL="0" distR="0" wp14:anchorId="0CC45495" wp14:editId="3E8066BC">
             <wp:extent cx="5943600" cy="1615440"/>
@@ -589,6 +598,9 @@
     </w:p>
     <w:p>
       <w:r>
+        <w:rPr>
+          <w:noProof/>
+        </w:rPr>
         <w:lastRenderedPageBreak/>
         <w:drawing>
           <wp:inline distT="0" distB="0" distL="0" distR="0" wp14:anchorId="5C59EC56" wp14:editId="00CC823A">
@@ -629,6 +641,9 @@
     </w:p>
     <w:p>
       <w:r>
+        <w:rPr>
+          <w:noProof/>
+        </w:rPr>
         <w:drawing>
           <wp:inline distT="0" distB="0" distL="0" distR="0" wp14:anchorId="5853B81B" wp14:editId="1ECAC511">
             <wp:extent cx="3476625" cy="1038225"/>
@@ -668,6 +683,9 @@
     </w:p>
     <w:p>
       <w:r>
+        <w:rPr>
+          <w:noProof/>
+        </w:rPr>
         <w:drawing>
           <wp:inline distT="0" distB="0" distL="0" distR="0" wp14:anchorId="4ABA4E22" wp14:editId="62D559F5">
             <wp:extent cx="5943600" cy="3504565"/>
@@ -707,6 +725,9 @@
     </w:p>
     <w:p>
       <w:r>
+        <w:rPr>
+          <w:noProof/>
+        </w:rPr>
         <w:drawing>
           <wp:inline distT="0" distB="0" distL="0" distR="0" wp14:anchorId="4CA83932" wp14:editId="6CA70E59">
             <wp:extent cx="2800350" cy="1295400"/>
@@ -732,6 +753,85 @@
                     <a:xfrm>
                       <a:off x="0" y="0"/>
                       <a:ext cx="2800350" cy="1295400"/>
+                    </a:xfrm>
+                    <a:prstGeom prst="rect">
+                      <a:avLst/>
+                    </a:prstGeom>
+                  </pic:spPr>
+                </pic:pic>
+              </a:graphicData>
+            </a:graphic>
+          </wp:inline>
+        </w:drawing>
+      </w:r>
+    </w:p>
+    <w:p>
+      <w:r>
+        <w:lastRenderedPageBreak/>
+        <w:drawing>
+          <wp:inline distT="0" distB="0" distL="0" distR="0" wp14:anchorId="3D818140" wp14:editId="2C484BB1">
+            <wp:extent cx="5810250" cy="904875"/>
+            <wp:effectExtent l="0" t="0" r="0" b="9525"/>
+            <wp:docPr id="458579641" name="Picture 1" descr="A screenshot of a calculator&#10;&#10;Description automatically generated"/>
+            <wp:cNvGraphicFramePr>
+              <a:graphicFrameLocks xmlns:a="http://schemas.openxmlformats.org/drawingml/2006/main" noChangeAspect="1"/>
+            </wp:cNvGraphicFramePr>
+            <a:graphic xmlns:a="http://schemas.openxmlformats.org/drawingml/2006/main">
+              <a:graphicData uri="http://schemas.openxmlformats.org/drawingml/2006/picture">
+                <pic:pic xmlns:pic="http://schemas.openxmlformats.org/drawingml/2006/picture">
+                  <pic:nvPicPr>
+                    <pic:cNvPr id="458579641" name="Picture 1" descr="A screenshot of a calculator&#10;&#10;Description automatically generated"/>
+                    <pic:cNvPicPr/>
+                  </pic:nvPicPr>
+                  <pic:blipFill>
+                    <a:blip r:embed="rId22"/>
+                    <a:stretch>
+                      <a:fillRect/>
+                    </a:stretch>
+                  </pic:blipFill>
+                  <pic:spPr>
+                    <a:xfrm>
+                      <a:off x="0" y="0"/>
+                      <a:ext cx="5810250" cy="904875"/>
+                    </a:xfrm>
+                    <a:prstGeom prst="rect">
+                      <a:avLst/>
+                    </a:prstGeom>
+                  </pic:spPr>
+                </pic:pic>
+              </a:graphicData>
+            </a:graphic>
+          </wp:inline>
+        </w:drawing>
+      </w:r>
+    </w:p>
+    <w:p>
+      <w:r>
+        <w:drawing>
+          <wp:inline distT="0" distB="0" distL="0" distR="0" wp14:anchorId="27A1D4C7" wp14:editId="066CA798">
+            <wp:extent cx="5810250" cy="1095375"/>
+            <wp:effectExtent l="0" t="0" r="0" b="9525"/>
+            <wp:docPr id="881917565" name="Picture 1" descr="A screenshot of a calculator&#10;&#10;Description automatically generated"/>
+            <wp:cNvGraphicFramePr>
+              <a:graphicFrameLocks xmlns:a="http://schemas.openxmlformats.org/drawingml/2006/main" noChangeAspect="1"/>
+            </wp:cNvGraphicFramePr>
+            <a:graphic xmlns:a="http://schemas.openxmlformats.org/drawingml/2006/main">
+              <a:graphicData uri="http://schemas.openxmlformats.org/drawingml/2006/picture">
+                <pic:pic xmlns:pic="http://schemas.openxmlformats.org/drawingml/2006/picture">
+                  <pic:nvPicPr>
+                    <pic:cNvPr id="881917565" name="Picture 1" descr="A screenshot of a calculator&#10;&#10;Description automatically generated"/>
+                    <pic:cNvPicPr/>
+                  </pic:nvPicPr>
+                  <pic:blipFill>
+                    <a:blip r:embed="rId23"/>
+                    <a:stretch>
+                      <a:fillRect/>
+                    </a:stretch>
+                  </pic:blipFill>
+                  <pic:spPr>
+                    <a:xfrm>
+                      <a:off x="0" y="0"/>
+                      <a:ext cx="5810250" cy="1095375"/>
                     </a:xfrm>
                     <a:prstGeom prst="rect">
                       <a:avLst/>

</xml_diff>

<commit_message>
Finalized week-08 in biostats-2
</commit_message>
<xml_diff>
--- a/biostats-2/module08/images/whas500-analysis.docx
+++ b/biostats-2/module08/images/whas500-analysis.docx
@@ -767,6 +767,9 @@
     </w:p>
     <w:p>
       <w:r>
+        <w:rPr>
+          <w:noProof/>
+        </w:rPr>
         <w:lastRenderedPageBreak/>
         <w:drawing>
           <wp:inline distT="0" distB="0" distL="0" distR="0" wp14:anchorId="3D818140" wp14:editId="2C484BB1">
@@ -807,6 +810,9 @@
     </w:p>
     <w:p>
       <w:r>
+        <w:rPr>
+          <w:noProof/>
+        </w:rPr>
         <w:drawing>
           <wp:inline distT="0" distB="0" distL="0" distR="0" wp14:anchorId="27A1D4C7" wp14:editId="066CA798">
             <wp:extent cx="5810250" cy="1095375"/>
@@ -832,6 +838,204 @@
                     <a:xfrm>
                       <a:off x="0" y="0"/>
                       <a:ext cx="5810250" cy="1095375"/>
+                    </a:xfrm>
+                    <a:prstGeom prst="rect">
+                      <a:avLst/>
+                    </a:prstGeom>
+                  </pic:spPr>
+                </pic:pic>
+              </a:graphicData>
+            </a:graphic>
+          </wp:inline>
+        </w:drawing>
+      </w:r>
+    </w:p>
+    <w:p>
+      <w:r>
+        <w:drawing>
+          <wp:inline distT="0" distB="0" distL="0" distR="0" wp14:anchorId="30FEB5F5" wp14:editId="5CEEC711">
+            <wp:extent cx="5943600" cy="3504565"/>
+            <wp:effectExtent l="0" t="0" r="0" b="635"/>
+            <wp:docPr id="1846849215" name="Picture 1" descr="A graph of a graph&#10;&#10;Description automatically generated"/>
+            <wp:cNvGraphicFramePr>
+              <a:graphicFrameLocks xmlns:a="http://schemas.openxmlformats.org/drawingml/2006/main" noChangeAspect="1"/>
+            </wp:cNvGraphicFramePr>
+            <a:graphic xmlns:a="http://schemas.openxmlformats.org/drawingml/2006/main">
+              <a:graphicData uri="http://schemas.openxmlformats.org/drawingml/2006/picture">
+                <pic:pic xmlns:pic="http://schemas.openxmlformats.org/drawingml/2006/picture">
+                  <pic:nvPicPr>
+                    <pic:cNvPr id="1846849215" name="Picture 1" descr="A graph of a graph&#10;&#10;Description automatically generated"/>
+                    <pic:cNvPicPr/>
+                  </pic:nvPicPr>
+                  <pic:blipFill>
+                    <a:blip r:embed="rId24"/>
+                    <a:stretch>
+                      <a:fillRect/>
+                    </a:stretch>
+                  </pic:blipFill>
+                  <pic:spPr>
+                    <a:xfrm>
+                      <a:off x="0" y="0"/>
+                      <a:ext cx="5943600" cy="3504565"/>
+                    </a:xfrm>
+                    <a:prstGeom prst="rect">
+                      <a:avLst/>
+                    </a:prstGeom>
+                  </pic:spPr>
+                </pic:pic>
+              </a:graphicData>
+            </a:graphic>
+          </wp:inline>
+        </w:drawing>
+      </w:r>
+    </w:p>
+    <w:p>
+      <w:r>
+        <w:lastRenderedPageBreak/>
+        <w:drawing>
+          <wp:inline distT="0" distB="0" distL="0" distR="0" wp14:anchorId="698C57A4" wp14:editId="6813F698">
+            <wp:extent cx="5943600" cy="3504565"/>
+            <wp:effectExtent l="0" t="0" r="0" b="635"/>
+            <wp:docPr id="240284737" name="Picture 1" descr="A graph with blue lines&#10;&#10;Description automatically generated"/>
+            <wp:cNvGraphicFramePr>
+              <a:graphicFrameLocks xmlns:a="http://schemas.openxmlformats.org/drawingml/2006/main" noChangeAspect="1"/>
+            </wp:cNvGraphicFramePr>
+            <a:graphic xmlns:a="http://schemas.openxmlformats.org/drawingml/2006/main">
+              <a:graphicData uri="http://schemas.openxmlformats.org/drawingml/2006/picture">
+                <pic:pic xmlns:pic="http://schemas.openxmlformats.org/drawingml/2006/picture">
+                  <pic:nvPicPr>
+                    <pic:cNvPr id="240284737" name="Picture 1" descr="A graph with blue lines&#10;&#10;Description automatically generated"/>
+                    <pic:cNvPicPr/>
+                  </pic:nvPicPr>
+                  <pic:blipFill>
+                    <a:blip r:embed="rId25"/>
+                    <a:stretch>
+                      <a:fillRect/>
+                    </a:stretch>
+                  </pic:blipFill>
+                  <pic:spPr>
+                    <a:xfrm>
+                      <a:off x="0" y="0"/>
+                      <a:ext cx="5943600" cy="3504565"/>
+                    </a:xfrm>
+                    <a:prstGeom prst="rect">
+                      <a:avLst/>
+                    </a:prstGeom>
+                  </pic:spPr>
+                </pic:pic>
+              </a:graphicData>
+            </a:graphic>
+          </wp:inline>
+        </w:drawing>
+      </w:r>
+    </w:p>
+    <w:p>
+      <w:r>
+        <w:drawing>
+          <wp:inline distT="0" distB="0" distL="0" distR="0" wp14:anchorId="10C6855D" wp14:editId="566F4571">
+            <wp:extent cx="5943600" cy="3504565"/>
+            <wp:effectExtent l="0" t="0" r="0" b="635"/>
+            <wp:docPr id="906721816" name="Picture 1" descr="A graph with blue lines&#10;&#10;Description automatically generated"/>
+            <wp:cNvGraphicFramePr>
+              <a:graphicFrameLocks xmlns:a="http://schemas.openxmlformats.org/drawingml/2006/main" noChangeAspect="1"/>
+            </wp:cNvGraphicFramePr>
+            <a:graphic xmlns:a="http://schemas.openxmlformats.org/drawingml/2006/main">
+              <a:graphicData uri="http://schemas.openxmlformats.org/drawingml/2006/picture">
+                <pic:pic xmlns:pic="http://schemas.openxmlformats.org/drawingml/2006/picture">
+                  <pic:nvPicPr>
+                    <pic:cNvPr id="906721816" name="Picture 1" descr="A graph with blue lines&#10;&#10;Description automatically generated"/>
+                    <pic:cNvPicPr/>
+                  </pic:nvPicPr>
+                  <pic:blipFill>
+                    <a:blip r:embed="rId26"/>
+                    <a:stretch>
+                      <a:fillRect/>
+                    </a:stretch>
+                  </pic:blipFill>
+                  <pic:spPr>
+                    <a:xfrm>
+                      <a:off x="0" y="0"/>
+                      <a:ext cx="5943600" cy="3504565"/>
+                    </a:xfrm>
+                    <a:prstGeom prst="rect">
+                      <a:avLst/>
+                    </a:prstGeom>
+                  </pic:spPr>
+                </pic:pic>
+              </a:graphicData>
+            </a:graphic>
+          </wp:inline>
+        </w:drawing>
+      </w:r>
+    </w:p>
+    <w:p>
+      <w:r>
+        <w:lastRenderedPageBreak/>
+        <w:drawing>
+          <wp:inline distT="0" distB="0" distL="0" distR="0" wp14:anchorId="0ABB5D01" wp14:editId="5E26F222">
+            <wp:extent cx="5943600" cy="3504565"/>
+            <wp:effectExtent l="0" t="0" r="0" b="635"/>
+            <wp:docPr id="1164020780" name="Picture 1" descr="A graph of a graph&#10;&#10;Description automatically generated with medium confidence"/>
+            <wp:cNvGraphicFramePr>
+              <a:graphicFrameLocks xmlns:a="http://schemas.openxmlformats.org/drawingml/2006/main" noChangeAspect="1"/>
+            </wp:cNvGraphicFramePr>
+            <a:graphic xmlns:a="http://schemas.openxmlformats.org/drawingml/2006/main">
+              <a:graphicData uri="http://schemas.openxmlformats.org/drawingml/2006/picture">
+                <pic:pic xmlns:pic="http://schemas.openxmlformats.org/drawingml/2006/picture">
+                  <pic:nvPicPr>
+                    <pic:cNvPr id="1164020780" name="Picture 1" descr="A graph of a graph&#10;&#10;Description automatically generated with medium confidence"/>
+                    <pic:cNvPicPr/>
+                  </pic:nvPicPr>
+                  <pic:blipFill>
+                    <a:blip r:embed="rId27"/>
+                    <a:stretch>
+                      <a:fillRect/>
+                    </a:stretch>
+                  </pic:blipFill>
+                  <pic:spPr>
+                    <a:xfrm>
+                      <a:off x="0" y="0"/>
+                      <a:ext cx="5943600" cy="3504565"/>
+                    </a:xfrm>
+                    <a:prstGeom prst="rect">
+                      <a:avLst/>
+                    </a:prstGeom>
+                  </pic:spPr>
+                </pic:pic>
+              </a:graphicData>
+            </a:graphic>
+          </wp:inline>
+        </w:drawing>
+      </w:r>
+      <w:r>
+        <w:t>I</w:t>
+      </w:r>
+      <w:r>
+        <w:drawing>
+          <wp:inline distT="0" distB="0" distL="0" distR="0" wp14:anchorId="01E6D812" wp14:editId="6A5C77B0">
+            <wp:extent cx="5943600" cy="3504565"/>
+            <wp:effectExtent l="0" t="0" r="0" b="635"/>
+            <wp:docPr id="1622763545" name="Picture 1" descr="A graph of a graph&#10;&#10;Description automatically generated"/>
+            <wp:cNvGraphicFramePr>
+              <a:graphicFrameLocks xmlns:a="http://schemas.openxmlformats.org/drawingml/2006/main" noChangeAspect="1"/>
+            </wp:cNvGraphicFramePr>
+            <a:graphic xmlns:a="http://schemas.openxmlformats.org/drawingml/2006/main">
+              <a:graphicData uri="http://schemas.openxmlformats.org/drawingml/2006/picture">
+                <pic:pic xmlns:pic="http://schemas.openxmlformats.org/drawingml/2006/picture">
+                  <pic:nvPicPr>
+                    <pic:cNvPr id="1622763545" name="Picture 1" descr="A graph of a graph&#10;&#10;Description automatically generated"/>
+                    <pic:cNvPicPr/>
+                  </pic:nvPicPr>
+                  <pic:blipFill>
+                    <a:blip r:embed="rId28"/>
+                    <a:stretch>
+                      <a:fillRect/>
+                    </a:stretch>
+                  </pic:blipFill>
+                  <pic:spPr>
+                    <a:xfrm>
+                      <a:off x="0" y="0"/>
+                      <a:ext cx="5943600" cy="3504565"/>
                     </a:xfrm>
                     <a:prstGeom prst="rect">
                       <a:avLst/>

</xml_diff>